<commit_message>
added my part of documentation (introduction and first literature review)
</commit_message>
<xml_diff>
--- a/docs/deliverables/report/Dokumentation.docx
+++ b/docs/deliverables/report/Dokumentation.docx
@@ -5,15 +5,9 @@
     <w:p>
       <w:pPr>
         <w:pStyle w:val="Title"/>
-        <w:rPr>
-          <w:lang w:val="de-CH"/>
-        </w:rPr>
       </w:pPr>
       <w:sdt>
         <w:sdtPr>
-          <w:rPr>
-            <w:lang w:val="de-CH"/>
-          </w:rPr>
           <w:alias w:val="Titre :"/>
           <w:tag w:val="Titre :"/>
           <w:id w:val="726351117"/>
@@ -26,9 +20,6 @@
         </w:sdtPr>
         <w:sdtContent>
           <w:r>
-            <w:rPr>
-              <w:lang w:val="de-CH"/>
-            </w:rPr>
             <w:t>Emotion Recognition</w:t>
           </w:r>
         </w:sdtContent>
@@ -37,56 +28,29 @@
     <w:p>
       <w:pPr>
         <w:pStyle w:val="Titre2"/>
-        <w:rPr>
-          <w:lang w:val="de-CH"/>
-        </w:rPr>
       </w:pPr>
       <w:r>
-        <w:rPr>
-          <w:lang w:val="de-CH"/>
-        </w:rPr>
         <w:t>Pedro Mariani &amp; Jonas Bürge</w:t>
       </w:r>
     </w:p>
     <w:p>
       <w:pPr>
         <w:pStyle w:val="Titre2"/>
-        <w:rPr>
-          <w:lang w:val="de-CH"/>
-        </w:rPr>
       </w:pPr>
       <w:r>
-        <w:rPr>
-          <w:lang w:val="de-CH"/>
-        </w:rPr>
-        <w:t>Hochsch</w:t>
-      </w:r>
-      <w:r>
-        <w:rPr>
-          <w:lang w:val="de-CH"/>
-        </w:rPr>
-        <w:t>ule Luzern</w:t>
+        <w:t>Hochschule Luzern</w:t>
       </w:r>
     </w:p>
     <w:p>
       <w:pPr>
         <w:pStyle w:val="Titre2"/>
-        <w:rPr>
-          <w:lang w:val="de-CH"/>
-        </w:rPr>
       </w:pPr>
     </w:p>
     <w:p>
       <w:pPr>
         <w:pStyle w:val="Titre2"/>
-        <w:rPr>
-          <w:lang w:val="de-CH"/>
-        </w:rPr>
       </w:pPr>
       <w:r>
-        <w:rPr>
-          <w:lang w:val="de-CH"/>
-        </w:rPr>
         <w:t>DSPRO2</w:t>
       </w:r>
     </w:p>
@@ -103,10 +67,8 @@
     <w:p>
       <w:pPr>
         <w:pStyle w:val="Titredesection"/>
-        <w:rPr>
-          <w:lang w:val="en-US"/>
-        </w:rPr>
       </w:pPr>
+      <w:bookmarkStart w:id="0" w:name="_Hlk169449203"/>
       <w:r>
         <w:lastRenderedPageBreak/>
         <w:t>Introduction</w:t>
@@ -117,79 +79,64 @@
         <w:pStyle w:val="NoSpacing"/>
         <w:jc w:val="both"/>
         <w:rPr>
-          <w:lang w:val="en-US"/>
+          <w:lang w:val="en-GB"/>
         </w:rPr>
       </w:pPr>
       <w:r>
         <w:rPr>
-          <w:lang w:val="en-US"/>
+          <w:lang w:val="en-GB"/>
         </w:rPr>
         <w:t xml:space="preserve">Emotions are an important part of the human species. Ever since we were born, we have been guided by our feelings. Even if we only feel them internally, we usually also show them externally. This helps our fellow human beings to understand what emotional state we are in without having to engage in a verbal exchange. However, it is not always easy to read the emotions of strangers from their facial expressions. </w:t>
       </w:r>
       <w:proofErr w:type="gramStart"/>
       <w:r>
         <w:rPr>
-          <w:lang w:val="en-US"/>
+          <w:lang w:val="en-GB"/>
         </w:rPr>
         <w:t>So</w:t>
       </w:r>
       <w:proofErr w:type="gramEnd"/>
       <w:r>
         <w:rPr>
-          <w:lang w:val="en-US"/>
+          <w:lang w:val="en-GB"/>
         </w:rPr>
         <w:t xml:space="preserve"> our question is, can we train a neural network to recognize human emotions from facial expressions?</w:t>
       </w:r>
       <w:r>
         <w:rPr>
-          <w:lang w:val="en-US"/>
+          <w:lang w:val="en-GB"/>
         </w:rPr>
-        <w:t xml:space="preserve"> </w:t>
+        <w:t xml:space="preserve"> Such a machine learning model would enable us to automatically record and process data on emotions. This would allow us to </w:t>
+      </w:r>
+      <w:proofErr w:type="spellStart"/>
+      <w:r>
+        <w:rPr>
+          <w:lang w:val="en-GB"/>
+        </w:rPr>
+        <w:t>analyze</w:t>
+      </w:r>
+      <w:proofErr w:type="spellEnd"/>
+      <w:r>
+        <w:rPr>
+          <w:lang w:val="en-GB"/>
+        </w:rPr>
+        <w:t xml:space="preserve"> and improve advertising, films, series or any content that aims to trigger certain emotions in viewers using statistical data.</w:t>
       </w:r>
       <w:r>
         <w:rPr>
-          <w:lang w:val="en-US"/>
-        </w:rPr>
-        <w:t xml:space="preserve">Such a machine learning model would enable us to automatically record and process data on emotions. </w:t>
-      </w:r>
-      <w:r>
-        <w:rPr>
-          <w:lang w:val="en-US"/>
-        </w:rPr>
-        <w:t>This</w:t>
-      </w:r>
-      <w:r>
-        <w:rPr>
-          <w:lang w:val="en-US"/>
-        </w:rPr>
-        <w:t xml:space="preserve"> would allow us to analyze and improve advertising, films, series or any content that aims to trigger certain emotions in viewers using statistical data.</w:t>
-      </w:r>
-      <w:r>
-        <w:rPr>
-          <w:lang w:val="en-US"/>
+          <w:lang w:val="en-GB"/>
         </w:rPr>
         <w:t xml:space="preserve"> </w:t>
       </w:r>
     </w:p>
-    <w:p>
-      <w:pPr>
-        <w:rPr>
-          <w:lang w:val="en-US"/>
-        </w:rPr>
-      </w:pPr>
-    </w:p>
+    <w:bookmarkEnd w:id="0"/>
+    <w:p/>
     <w:p>
       <w:pPr>
         <w:pStyle w:val="Titredesection"/>
-        <w:rPr>
-          <w:lang w:val="en-US"/>
-        </w:rPr>
       </w:pPr>
       <w:sdt>
         <w:sdtPr>
-          <w:rPr>
-            <w:lang w:val="en-US"/>
-          </w:rPr>
           <w:alias w:val="Titre de la section :"/>
           <w:tag w:val="Titre de la section :"/>
           <w:id w:val="984196707"/>
@@ -202,13 +149,115 @@
         </w:sdtPr>
         <w:sdtContent>
           <w:r>
-            <w:rPr>
-              <w:lang w:val="en-US"/>
-            </w:rPr>
             <w:t>Emotion Recognition</w:t>
           </w:r>
         </w:sdtContent>
       </w:sdt>
+    </w:p>
+    <w:p>
+      <w:pPr>
+        <w:pStyle w:val="Heading1"/>
+      </w:pPr>
+      <w:r>
+        <w:t>Model</w:t>
+      </w:r>
+    </w:p>
+    <w:p>
+      <w:pPr>
+        <w:rPr>
+          <w:rFonts w:asciiTheme="majorHAnsi" w:eastAsiaTheme="majorEastAsia" w:hAnsiTheme="majorHAnsi" w:cstheme="majorBidi"/>
+          <w:b/>
+          <w:bCs/>
+        </w:rPr>
+      </w:pPr>
+      <w:r>
+        <w:br w:type="page"/>
+      </w:r>
+    </w:p>
+    <w:p>
+      <w:pPr>
+        <w:pStyle w:val="Heading1"/>
+      </w:pPr>
+      <w:r>
+        <w:lastRenderedPageBreak/>
+        <w:t>Literature Review</w:t>
+      </w:r>
+    </w:p>
+    <w:p>
+      <w:r>
+        <w:t>SMOTE article:</w:t>
+      </w:r>
+    </w:p>
+    <w:p>
+      <w:pPr>
+        <w:ind w:hanging="720"/>
+        <w:jc w:val="both"/>
+        <w:rPr>
+          <w:rFonts w:ascii="Times New Roman" w:eastAsia="Times New Roman" w:hAnsi="Times New Roman" w:cs="Times New Roman"/>
+          <w:kern w:val="0"/>
+          <w:lang w:val="en-US" w:eastAsia="de-CH"/>
+        </w:rPr>
+      </w:pPr>
+      <w:r>
+        <w:rPr>
+          <w:rFonts w:ascii="Times New Roman" w:eastAsia="Times New Roman" w:hAnsi="Times New Roman" w:cs="Times New Roman"/>
+          <w:kern w:val="0"/>
+          <w:lang w:val="en-US" w:eastAsia="de-CH"/>
+        </w:rPr>
+        <w:t>Brownlee</w:t>
+      </w:r>
+      <w:proofErr w:type="gramStart"/>
+      <w:r>
+        <w:rPr>
+          <w:rFonts w:ascii="Times New Roman" w:eastAsia="Times New Roman" w:hAnsi="Times New Roman" w:cs="Times New Roman"/>
+          <w:kern w:val="0"/>
+          <w:lang w:val="en-US" w:eastAsia="de-CH"/>
+        </w:rPr>
+        <w:t xml:space="preserve">, </w:t>
+      </w:r>
+      <w:r>
+        <w:rPr>
+          <w:rFonts w:ascii="Times New Roman" w:eastAsia="Times New Roman" w:hAnsi="Times New Roman" w:cs="Times New Roman"/>
+          <w:kern w:val="0"/>
+          <w:lang w:val="en-US" w:eastAsia="de-CH"/>
+        </w:rPr>
+        <w:t>,</w:t>
+      </w:r>
+      <w:proofErr w:type="gramEnd"/>
+      <w:r>
+        <w:rPr>
+          <w:rFonts w:ascii="Times New Roman" w:eastAsia="Times New Roman" w:hAnsi="Times New Roman" w:cs="Times New Roman"/>
+          <w:kern w:val="0"/>
+          <w:lang w:val="en-US" w:eastAsia="de-CH"/>
+        </w:rPr>
+        <w:t xml:space="preserve"> March 17). </w:t>
+      </w:r>
+      <w:r>
+        <w:rPr>
+          <w:rFonts w:ascii="Times New Roman" w:eastAsia="Times New Roman" w:hAnsi="Times New Roman" w:cs="Times New Roman"/>
+          <w:i/>
+          <w:iCs/>
+          <w:kern w:val="0"/>
+          <w:lang w:val="en-US" w:eastAsia="de-CH"/>
+        </w:rPr>
+        <w:t>SMOTE for Imbalanced Classification with Python</w:t>
+      </w:r>
+      <w:r>
+        <w:rPr>
+          <w:rFonts w:ascii="Times New Roman" w:eastAsia="Times New Roman" w:hAnsi="Times New Roman" w:cs="Times New Roman"/>
+          <w:kern w:val="0"/>
+          <w:lang w:val="en-US" w:eastAsia="de-CH"/>
+        </w:rPr>
+        <w:t>. Machine Learning Mastery. Retrieved June 7, 2024, from https://machinelearningmastery.com/smote-oversampling-for-imbalanced-classification/</w:t>
+      </w:r>
+      <w:r>
+        <w:rPr>
+          <w:rFonts w:ascii="Times New Roman" w:eastAsia="Times New Roman" w:hAnsi="Times New Roman" w:cs="Times New Roman"/>
+          <w:kern w:val="0"/>
+          <w:lang w:val="en-US" w:eastAsia="de-CH"/>
+        </w:rPr>
+        <w:t>J. (2021</w:t>
+      </w:r>
     </w:p>
     <w:p>
       <w:pPr>
@@ -217,334 +266,7 @@
         </w:rPr>
       </w:pPr>
     </w:p>
-    <w:p>
-      <w:pPr>
-        <w:rPr>
-          <w:lang w:val="en-US"/>
-        </w:rPr>
-      </w:pPr>
-    </w:p>
-    <w:p>
-      <w:pPr>
-        <w:pStyle w:val="Heading1"/>
-      </w:pPr>
-      <w:r>
-        <w:t>Introduction</w:t>
-      </w:r>
-    </w:p>
-    <w:p>
-      <w:pPr>
-        <w:pStyle w:val="Heading2"/>
-        <w:rPr>
-          <w:b w:val="0"/>
-          <w:bCs w:val="0"/>
-        </w:rPr>
-      </w:pPr>
-      <w:r>
-        <w:rPr>
-          <w:b w:val="0"/>
-          <w:bCs w:val="0"/>
-        </w:rPr>
-        <w:t>Title</w:t>
-      </w:r>
-      <w:r>
-        <w:rPr>
-          <w:rStyle w:val="FootnoteReference"/>
-          <w:b w:val="0"/>
-          <w:bCs w:val="0"/>
-          <w:lang w:bidi="fr-FR"/>
-        </w:rPr>
-        <w:t>1</w:t>
-      </w:r>
-    </w:p>
-    <w:p>
-      <w:pPr>
-        <w:pStyle w:val="Heading3"/>
-        <w:rPr>
-          <w:b w:val="0"/>
-          <w:bCs w:val="0"/>
-        </w:rPr>
-      </w:pPr>
-      <w:sdt>
-        <w:sdtPr>
-          <w:rPr>
-            <w:b w:val="0"/>
-            <w:bCs w:val="0"/>
-          </w:rPr>
-          <w:alias w:val="Texte du paragraphe :"/>
-          <w:tag w:val="Texte du paragraphe :"/>
-          <w:id w:val="1221403361"/>
-          <w:placeholder>
-            <w:docPart w:val="54E4F636237049418F2DFF448CA104DA"/>
-          </w:placeholder>
-          <w:temporary/>
-          <w:showingPlcHdr/>
-          <w15:appearance w15:val="hidden"/>
-        </w:sdtPr>
-        <w:sdtEndPr/>
-        <w:sdtContent>
-          <w:r>
-            <w:rPr>
-              <w:b w:val="0"/>
-              <w:bCs w:val="0"/>
-              <w:lang w:bidi="fr-FR"/>
-            </w:rPr>
-            <w:t>[Pour ajouter une table des matières, il suffit d’appliquer le style de titre approprié uniquement au texte de titre au début d’un paragraphe. Il apparaîtra alors dans votre table des matières. Pour ce faire, sélectionnez le texte de votre titre. Ensuite, sous l’onglet Accueil, dans la galerie Styles, cliquez sur le style de votre choix.]</w:t>
-          </w:r>
-        </w:sdtContent>
-      </w:sdt>
-    </w:p>
-    <w:p>
-      <w:pPr>
-        <w:pStyle w:val="Heading3"/>
-        <w:rPr>
-          <w:b w:val="0"/>
-          <w:bCs w:val="0"/>
-        </w:rPr>
-      </w:pPr>
-      <w:proofErr w:type="spellStart"/>
-      <w:r>
-        <w:rPr>
-          <w:b w:val="0"/>
-          <w:bCs w:val="0"/>
-        </w:rPr>
-        <w:t>Title</w:t>
-      </w:r>
-      <w:proofErr w:type="spellEnd"/>
-      <w:r>
-        <w:rPr>
-          <w:b w:val="0"/>
-          <w:bCs w:val="0"/>
-          <w:lang w:bidi="fr-FR"/>
-        </w:rPr>
-        <w:t>.</w:t>
-      </w:r>
-    </w:p>
-    <w:p>
-      <w:pPr>
-        <w:rPr>
-          <w:b/>
-          <w:bCs/>
-        </w:rPr>
-      </w:pPr>
-      <w:sdt>
-        <w:sdtPr>
-          <w:alias w:val="Texte du paragraphe :"/>
-          <w:tag w:val="Texte du paragraphe :"/>
-          <w:id w:val="2054876750"/>
-          <w:placeholder>
-            <w:docPart w:val="038824D1D0374436BDA125D599E83394"/>
-          </w:placeholder>
-          <w:temporary/>
-          <w:showingPlcHdr/>
-          <w15:appearance w15:val="hidden"/>
-          <w:text/>
-        </w:sdtPr>
-        <w:sdtContent>
-          <w:r>
-            <w:rPr>
-              <w:lang w:bidi="fr-FR"/>
-            </w:rPr>
-            <w:t>[Ajoutez un point à la fin d’un titre courant. Notez que vous pouvez inclure des paragraphes consécutifs possédant chacun leur propre titre, le cas échéant.]</w:t>
-          </w:r>
-        </w:sdtContent>
-      </w:sdt>
-    </w:p>
-    <w:p>
-      <w:pPr>
-        <w:pStyle w:val="Heading4"/>
-      </w:pPr>
-      <w:sdt>
-        <w:sdtPr>
-          <w:alias w:val="Titre 4 :"/>
-          <w:tag w:val="Titre 4 :"/>
-          <w:id w:val="-685361587"/>
-          <w:placeholder>
-            <w:docPart w:val="2B558E8D6BC84E9E88D5B9AA8ED7BB39"/>
-          </w:placeholder>
-          <w:temporary/>
-          <w:showingPlcHdr/>
-          <w15:appearance w15:val="hidden"/>
-          <w:text/>
-        </w:sdtPr>
-        <w:sdtContent>
-          <w:r>
-            <w:rPr>
-              <w:lang w:bidi="fr-FR"/>
-            </w:rPr>
-            <w:t>[Titre 4]</w:t>
-          </w:r>
-        </w:sdtContent>
-      </w:sdt>
-      <w:r>
-        <w:rPr>
-          <w:lang w:bidi="fr-FR"/>
-        </w:rPr>
-        <w:t>.</w:t>
-      </w:r>
-    </w:p>
-    <w:p>
-      <w:pPr>
-        <w:rPr>
-          <w:b/>
-          <w:bCs/>
-        </w:rPr>
-      </w:pPr>
-      <w:sdt>
-        <w:sdtPr>
-          <w:alias w:val="Texte du paragraphe :"/>
-          <w:tag w:val="Texte du paragraphe :"/>
-          <w:id w:val="-1987159626"/>
-          <w:placeholder>
-            <w:docPart w:val="451E42F377264107AFD6E2D13CB8EC22"/>
-          </w:placeholder>
-          <w:temporary/>
-          <w:showingPlcHdr/>
-          <w15:appearance w15:val="hidden"/>
-          <w:text/>
-        </w:sdtPr>
-        <w:sdtContent>
-          <w:r>
-            <w:rPr>
-              <w:lang w:bidi="fr-FR"/>
-            </w:rPr>
-            <w:t>[Lorsque vous utilisez des titres, n’ignorez pas les niveaux. Si vous avez besoin d’un titre 3, 4 ou 5 non suivi de texte avant le titre suivant, ajoutez simplement un point à la fin du titre, puis commencez un nouveau paragraphe pour entrer le sous-titre et son texte.]</w:t>
-          </w:r>
-        </w:sdtContent>
-      </w:sdt>
-      <w:r>
-        <w:rPr>
-          <w:lang w:bidi="fr-FR"/>
-        </w:rPr>
-        <w:t xml:space="preserve"> (</w:t>
-      </w:r>
-      <w:sdt>
-        <w:sdtPr>
-          <w:alias w:val="Nom, année :"/>
-          <w:tag w:val="Nom, année :"/>
-          <w:id w:val="74722316"/>
-          <w:placeholder>
-            <w:docPart w:val="E2D8DF94C2F84A588338EB25E412CF54"/>
-          </w:placeholder>
-          <w:temporary/>
-          <w:showingPlcHdr/>
-          <w15:appearance w15:val="hidden"/>
-          <w:text/>
-        </w:sdtPr>
-        <w:sdtContent>
-          <w:r>
-            <w:rPr>
-              <w:lang w:bidi="fr-FR"/>
-            </w:rPr>
-            <w:t>Nom de famille, Année</w:t>
-          </w:r>
-        </w:sdtContent>
-      </w:sdt>
-      <w:r>
-        <w:rPr>
-          <w:lang w:bidi="fr-FR"/>
-        </w:rPr>
-        <w:t>)</w:t>
-      </w:r>
-    </w:p>
-    <w:p>
-      <w:pPr>
-        <w:pStyle w:val="Heading5"/>
-      </w:pPr>
-      <w:sdt>
-        <w:sdtPr>
-          <w:alias w:val="Titre 5 :"/>
-          <w:tag w:val="Titre 5 :"/>
-          <w:id w:val="-53853956"/>
-          <w:placeholder>
-            <w:docPart w:val="4A4EFAE30411437A8BC794CFE36CD735"/>
-          </w:placeholder>
-          <w:temporary/>
-          <w:showingPlcHdr/>
-          <w15:appearance w15:val="hidden"/>
-          <w:text/>
-        </w:sdtPr>
-        <w:sdtContent>
-          <w:r>
-            <w:rPr>
-              <w:lang w:bidi="fr-FR"/>
-            </w:rPr>
-            <w:t>[Titre 5]</w:t>
-          </w:r>
-        </w:sdtContent>
-      </w:sdt>
-      <w:r>
-        <w:rPr>
-          <w:lang w:bidi="fr-FR"/>
-        </w:rPr>
-        <w:t>.</w:t>
-      </w:r>
-    </w:p>
-    <w:p>
-      <w:sdt>
-        <w:sdtPr>
-          <w:alias w:val="Texte du paragraphe :"/>
-          <w:tag w:val="Texte du paragraphe :"/>
-          <w:id w:val="1216239889"/>
-          <w:placeholder>
-            <w:docPart w:val="21B13393FD974F83A6A14EC1B8C87CDE"/>
-          </w:placeholder>
-          <w:temporary/>
-          <w:showingPlcHdr/>
-          <w15:appearance w15:val="hidden"/>
-          <w:text/>
-        </w:sdtPr>
-        <w:sdtContent>
-          <w:r>
-            <w:rPr>
-              <w:lang w:bidi="fr-FR"/>
-            </w:rPr>
-            <w:t xml:space="preserve">[Comme toutes les sections de votre document, les références commencent sur leur propre page. La page des références qui suit est créée à l’aide de la fonctionnalité Citations et bibliographie disponible sous l’onglet Références. Cette fonctionnalité inclut une option de style qui met en forme vos références conformément à la norme APA 6e édition. Vous pouvez également utiliser cette fonctionnalité pour ajouter des citations qui sont liées à votre source, telles que celles qui sont affichées à la fin de ce paragraphe et du paragraphe précédent. Pour </w:t>
-          </w:r>
-          <w:r>
-            <w:rPr>
-              <w:lang w:bidi="fr-FR"/>
-            </w:rPr>
-            <w:lastRenderedPageBreak/>
-            <w:t>personnaliser une citation, cliquez dessus avec le bouton droit, puis cliquez sur Modifier la citation.]</w:t>
-          </w:r>
-        </w:sdtContent>
-      </w:sdt>
-      <w:r>
-        <w:rPr>
-          <w:lang w:bidi="fr-FR"/>
-        </w:rPr>
-        <w:t xml:space="preserve"> (</w:t>
-      </w:r>
-      <w:sdt>
-        <w:sdtPr>
-          <w:alias w:val="Nom, année :"/>
-          <w:tag w:val="Nom, année :"/>
-          <w:id w:val="-113908824"/>
-          <w:placeholder>
-            <w:docPart w:val="09EF3A500A7B4643A731DE89E416E489"/>
-          </w:placeholder>
-          <w:temporary/>
-          <w:showingPlcHdr/>
-          <w15:appearance w15:val="hidden"/>
-          <w:text/>
-        </w:sdtPr>
-        <w:sdtContent>
-          <w:r>
-            <w:rPr>
-              <w:lang w:bidi="fr-FR"/>
-            </w:rPr>
-            <w:t>Nom, année</w:t>
-          </w:r>
-        </w:sdtContent>
-      </w:sdt>
-      <w:r>
-        <w:rPr>
-          <w:lang w:bidi="fr-FR"/>
-        </w:rPr>
-        <w:t>)</w:t>
-      </w:r>
-    </w:p>
+    <w:p/>
     <w:sdt>
       <w:sdtPr>
         <w:rPr>
@@ -560,6 +282,7 @@
         <w:p>
           <w:pPr>
             <w:pStyle w:val="Titredesection"/>
+            <w:jc w:val="left"/>
           </w:pPr>
           <w:r>
             <w:rPr>
@@ -571,14 +294,10 @@
         <w:p>
           <w:pPr>
             <w:pStyle w:val="Bibliography"/>
-            <w:rPr>
-              <w:noProof/>
-            </w:rPr>
           </w:pPr>
           <w:r>
             <w:rPr>
               <w:b/>
-              <w:noProof/>
               <w:lang w:bidi="fr-FR"/>
             </w:rPr>
             <w:fldChar w:fldCharType="begin"/>
@@ -586,7 +305,6 @@
           <w:r>
             <w:rPr>
               <w:b/>
-              <w:noProof/>
               <w:lang w:bidi="fr-FR"/>
             </w:rPr>
             <w:instrText xml:space="preserve"> BIBLIOGRAPHY \l 1036 \f 1036 </w:instrText>
@@ -594,71 +312,89 @@
           <w:r>
             <w:rPr>
               <w:b/>
-              <w:noProof/>
               <w:lang w:bidi="fr-FR"/>
             </w:rPr>
             <w:fldChar w:fldCharType="separate"/>
           </w:r>
           <w:r>
-            <w:rPr>
-              <w:noProof/>
-            </w:rPr>
-            <w:t xml:space="preserve">Nom, p. d. (Année). Titre de l’article. </w:t>
+            <w:t>Nom, p. d. (</w:t>
+          </w:r>
+          <w:proofErr w:type="spellStart"/>
+          <w:r>
+            <w:t>Année</w:t>
+          </w:r>
+          <w:proofErr w:type="spellEnd"/>
+          <w:r>
+            <w:t xml:space="preserve">). Titre de </w:t>
+          </w:r>
+          <w:proofErr w:type="spellStart"/>
+          <w:r>
+            <w:t>l’article</w:t>
+          </w:r>
+          <w:proofErr w:type="spellEnd"/>
+          <w:r>
+            <w:t xml:space="preserve">. </w:t>
           </w:r>
           <w:r>
             <w:rPr>
               <w:i/>
               <w:iCs/>
-              <w:noProof/>
             </w:rPr>
             <w:t>Titre du journal</w:t>
           </w:r>
           <w:r>
-            <w:rPr>
-              <w:noProof/>
-            </w:rPr>
             <w:t>, Pages de - à.</w:t>
           </w:r>
         </w:p>
         <w:p>
           <w:pPr>
             <w:pStyle w:val="Bibliography"/>
-            <w:rPr>
-              <w:noProof/>
-            </w:rPr>
           </w:pPr>
           <w:r>
-            <w:rPr>
-              <w:noProof/>
-            </w:rPr>
-            <w:t xml:space="preserve">Nom, p. d. (Année). </w:t>
+            <w:t>Nom, p. d. (</w:t>
+          </w:r>
+          <w:proofErr w:type="spellStart"/>
+          <w:r>
+            <w:t>Année</w:t>
+          </w:r>
+          <w:proofErr w:type="spellEnd"/>
+          <w:r>
+            <w:t xml:space="preserve">). </w:t>
           </w:r>
           <w:r>
             <w:rPr>
               <w:i/>
               <w:iCs/>
-              <w:noProof/>
             </w:rPr>
             <w:t>Titre du livre.</w:t>
           </w:r>
           <w:r>
-            <w:rPr>
-              <w:noProof/>
-            </w:rPr>
-            <w:t xml:space="preserve"> Nom de la ville: Nom de l’éditeur.</w:t>
+            <w:t xml:space="preserve"> Nom de la </w:t>
+          </w:r>
+          <w:proofErr w:type="spellStart"/>
+          <w:r>
+            <w:t>ville</w:t>
+          </w:r>
+          <w:proofErr w:type="spellEnd"/>
+          <w:r>
+            <w:t xml:space="preserve">: Nom de </w:t>
+          </w:r>
+          <w:proofErr w:type="spellStart"/>
+          <w:r>
+            <w:t>l’éditeur</w:t>
+          </w:r>
+          <w:proofErr w:type="spellEnd"/>
+          <w:r>
+            <w:t>.</w:t>
           </w:r>
         </w:p>
         <w:p>
           <w:pPr>
             <w:pStyle w:val="Bibliography"/>
-            <w:rPr>
-              <w:noProof/>
-            </w:rPr>
           </w:pPr>
           <w:r>
             <w:rPr>
               <w:b/>
-              <w:noProof/>
               <w:lang w:bidi="fr-FR"/>
             </w:rPr>
             <w:fldChar w:fldCharType="end"/>
@@ -735,16 +471,22 @@
     <w:p>
       <w:pPr>
         <w:pStyle w:val="NoSpacing"/>
+        <w:rPr>
+          <w:lang w:val="en-GB"/>
+        </w:rPr>
       </w:pPr>
       <w:r>
         <w:rPr>
-          <w:lang w:bidi="fr-FR"/>
+          <w:lang w:val="en-GB" w:bidi="fr-FR"/>
         </w:rPr>
         <w:t>Tableau 1</w:t>
       </w:r>
     </w:p>
     <w:sdt>
       <w:sdtPr>
+        <w:rPr>
+          <w:lang w:val="en-GB"/>
+        </w:rPr>
         <w:alias w:val="Titre du tableau :"/>
         <w:tag w:val="Titre du tableau :"/>
         <w:id w:val="1042324137"/>
@@ -764,11 +506,12 @@
               <w:rStyle w:val="Emphasis"/>
               <w:i w:val="0"/>
               <w:iCs w:val="0"/>
+              <w:lang w:val="en-GB"/>
             </w:rPr>
           </w:pPr>
           <w:r>
             <w:rPr>
-              <w:lang w:bidi="fr-FR"/>
+              <w:lang w:val="en-GB" w:bidi="fr-FR"/>
             </w:rPr>
             <w:t>[Titre du tableau]</w:t>
           </w:r>
@@ -1791,6 +1534,7 @@
       <w:pPr>
         <w:pStyle w:val="TableauFigure"/>
       </w:pPr>
+      <w:proofErr w:type="gramStart"/>
       <w:r>
         <w:rPr>
           <w:rStyle w:val="Emphasis"/>
@@ -1802,7 +1546,14 @@
         <w:rPr>
           <w:lang w:bidi="fr-FR"/>
         </w:rPr>
-        <w:t xml:space="preserve"> : </w:t>
+        <w:t> :</w:t>
+      </w:r>
+      <w:proofErr w:type="gramEnd"/>
+      <w:r>
+        <w:rPr>
+          <w:lang w:bidi="fr-FR"/>
+        </w:rPr>
+        <w:t xml:space="preserve"> </w:t>
       </w:r>
       <w:sdt>
         <w:sdtPr>
@@ -1855,11 +1606,13 @@
     <w:p>
       <w:pPr>
         <w:pStyle w:val="NoSpacing"/>
+        <w:rPr>
+          <w:lang w:val="en-GB"/>
+        </w:rPr>
       </w:pPr>
       <w:r>
         <w:rPr>
-          <w:noProof/>
-          <w:lang w:bidi="fr-FR"/>
+          <w:lang w:val="en-GB" w:bidi="fr-FR"/>
         </w:rPr>
         <w:drawing>
           <wp:inline distT="0" distB="0" distL="0" distR="0" wp14:anchorId="2EFB1D00" wp14:editId="72945340">
@@ -1924,7 +1677,91 @@
         <w:rPr>
           <w:lang w:bidi="fr-FR"/>
         </w:rPr>
-        <w:t xml:space="preserve">Pour plus d’informations sur tous les éléments de la mise en forme APA, voir le guide </w:t>
+        <w:t xml:space="preserve">Pour plus </w:t>
+      </w:r>
+      <w:proofErr w:type="spellStart"/>
+      <w:r>
+        <w:rPr>
+          <w:lang w:bidi="fr-FR"/>
+        </w:rPr>
+        <w:t>d’informations</w:t>
+      </w:r>
+      <w:proofErr w:type="spellEnd"/>
+      <w:r>
+        <w:rPr>
+          <w:lang w:bidi="fr-FR"/>
+        </w:rPr>
+        <w:t xml:space="preserve"> sur </w:t>
+      </w:r>
+      <w:proofErr w:type="spellStart"/>
+      <w:r>
+        <w:rPr>
+          <w:lang w:bidi="fr-FR"/>
+        </w:rPr>
+        <w:t>tous</w:t>
+      </w:r>
+      <w:proofErr w:type="spellEnd"/>
+      <w:r>
+        <w:rPr>
+          <w:lang w:bidi="fr-FR"/>
+        </w:rPr>
+        <w:t xml:space="preserve"> les </w:t>
+      </w:r>
+      <w:proofErr w:type="spellStart"/>
+      <w:r>
+        <w:rPr>
+          <w:lang w:bidi="fr-FR"/>
+        </w:rPr>
+        <w:t>éléments</w:t>
+      </w:r>
+      <w:proofErr w:type="spellEnd"/>
+      <w:r>
+        <w:rPr>
+          <w:lang w:bidi="fr-FR"/>
+        </w:rPr>
+        <w:t xml:space="preserve"> de la mise </w:t>
+      </w:r>
+      <w:proofErr w:type="spellStart"/>
+      <w:r>
+        <w:rPr>
+          <w:lang w:bidi="fr-FR"/>
+        </w:rPr>
+        <w:t>en</w:t>
+      </w:r>
+      <w:proofErr w:type="spellEnd"/>
+      <w:r>
+        <w:rPr>
+          <w:lang w:bidi="fr-FR"/>
+        </w:rPr>
+        <w:t xml:space="preserve"> </w:t>
+      </w:r>
+      <w:proofErr w:type="spellStart"/>
+      <w:r>
+        <w:rPr>
+          <w:lang w:bidi="fr-FR"/>
+        </w:rPr>
+        <w:t>forme</w:t>
+      </w:r>
+      <w:proofErr w:type="spellEnd"/>
+      <w:r>
+        <w:rPr>
+          <w:lang w:bidi="fr-FR"/>
+        </w:rPr>
+        <w:t xml:space="preserve"> APA, </w:t>
+      </w:r>
+      <w:proofErr w:type="spellStart"/>
+      <w:r>
+        <w:rPr>
+          <w:lang w:bidi="fr-FR"/>
+        </w:rPr>
+        <w:t>voir</w:t>
+      </w:r>
+      <w:proofErr w:type="spellEnd"/>
+      <w:r>
+        <w:rPr>
+          <w:lang w:bidi="fr-FR"/>
+        </w:rPr>
+        <w:t xml:space="preserve"> le guide </w:t>
       </w:r>
       <w:r>
         <w:rPr>
@@ -2077,7 +1914,6 @@
     <w:r>
       <w:rPr>
         <w:rStyle w:val="Strong"/>
-        <w:noProof/>
         <w:lang w:bidi="fr-FR"/>
       </w:rPr>
       <w:t>8</w:t>
@@ -2085,7 +1921,6 @@
     <w:r>
       <w:rPr>
         <w:rStyle w:val="Strong"/>
-        <w:noProof/>
         <w:lang w:bidi="fr-FR"/>
       </w:rPr>
       <w:fldChar w:fldCharType="end"/>
@@ -2141,7 +1976,6 @@
     <w:r>
       <w:rPr>
         <w:rStyle w:val="Strong"/>
-        <w:noProof/>
         <w:lang w:bidi="fr-FR"/>
       </w:rPr>
       <w:t>1</w:t>
@@ -2149,7 +1983,6 @@
     <w:r>
       <w:rPr>
         <w:rStyle w:val="Strong"/>
-        <w:noProof/>
         <w:lang w:bidi="fr-FR"/>
       </w:rPr>
       <w:fldChar w:fldCharType="end"/>
@@ -3157,6 +2990,7 @@
     <w:rsid w:val="000D3F41"/>
     <w:rPr>
       <w:kern w:val="24"/>
+      <w:lang w:val="en-GB"/>
     </w:rPr>
   </w:style>
   <w:style w:type="paragraph" w:styleId="Heading1">
@@ -5289,6 +5123,23 @@
       <w:ind w:firstLine="0"/>
       <w:jc w:val="center"/>
     </w:pPr>
+  </w:style>
+  <w:style w:type="character" w:styleId="Hyperlink">
+    <w:name w:val="Hyperlink"/>
+    <w:basedOn w:val="DefaultParagraphFont"/>
+    <w:uiPriority w:val="99"/>
+    <w:semiHidden/>
+    <w:unhideWhenUsed/>
+    <w:rsid w:val="008729D9"/>
+    <w:rPr>
+      <w:color w:val="0000FF"/>
+      <w:u w:val="single"/>
+    </w:rPr>
+  </w:style>
+  <w:style w:type="character" w:customStyle="1" w:styleId="url">
+    <w:name w:val="url"/>
+    <w:basedOn w:val="DefaultParagraphFont"/>
+    <w:rsid w:val="0007233A"/>
   </w:style>
 </w:styles>
 </file>
@@ -6291,13 +6142,7 @@
             <w:rPr>
               <w:lang w:bidi="fr-FR"/>
             </w:rPr>
-            <w:t xml:space="preserve">[Titre de </w:t>
-          </w:r>
-          <w:r>
-            <w:rPr>
-              <w:lang w:bidi="fr-FR"/>
-            </w:rPr>
-            <w:t>12 mots maximum sur une ou deux lignes]</w:t>
+            <w:t>[Titre de 12 mots maximum sur une ou deux lignes]</w:t>
           </w:r>
         </w:p>
       </w:docPartBody>
@@ -6327,244 +6172,6 @@
               <w:lang w:bidi="fr-FR"/>
             </w:rPr>
             <w:t>[Titre de 12 mots maximum sur une ou deux lignes]</w:t>
-          </w:r>
-        </w:p>
-      </w:docPartBody>
-    </w:docPart>
-    <w:docPart>
-      <w:docPartPr>
-        <w:name w:val="54E4F636237049418F2DFF448CA104DA"/>
-        <w:category>
-          <w:name w:val="General"/>
-          <w:gallery w:val="placeholder"/>
-        </w:category>
-        <w:types>
-          <w:type w:val="bbPlcHdr"/>
-        </w:types>
-        <w:behaviors>
-          <w:behavior w:val="content"/>
-        </w:behaviors>
-        <w:guid w:val="{D3D2FB92-A3E2-46E3-A1FF-2F2C6266EA19}"/>
-      </w:docPartPr>
-      <w:docPartBody>
-        <w:p>
-          <w:pPr>
-            <w:pStyle w:val="54E4F636237049418F2DFF448CA104DA"/>
-          </w:pPr>
-          <w:r>
-            <w:rPr>
-              <w:lang w:bidi="fr-FR"/>
-            </w:rPr>
-            <w:t>[Pour ajouter une table des matières, il suffit d’appliquer le style de titre approprié uniquement au texte de titre au début d’un paragraphe. Il apparaîtra alors dans votre table des matières. Pour ce faire, sélectionnez le texte de votre titre. Ensuite, sous l’onglet Accueil, dans la galerie Styles, cliquez sur le style de votre choix.]</w:t>
-          </w:r>
-        </w:p>
-      </w:docPartBody>
-    </w:docPart>
-    <w:docPart>
-      <w:docPartPr>
-        <w:name w:val="038824D1D0374436BDA125D599E83394"/>
-        <w:category>
-          <w:name w:val="General"/>
-          <w:gallery w:val="placeholder"/>
-        </w:category>
-        <w:types>
-          <w:type w:val="bbPlcHdr"/>
-        </w:types>
-        <w:behaviors>
-          <w:behavior w:val="content"/>
-        </w:behaviors>
-        <w:guid w:val="{6D17FBA8-6E2A-4FD9-B5FC-C523F8F2690D}"/>
-      </w:docPartPr>
-      <w:docPartBody>
-        <w:p>
-          <w:pPr>
-            <w:pStyle w:val="038824D1D0374436BDA125D599E83394"/>
-          </w:pPr>
-          <w:r>
-            <w:rPr>
-              <w:lang w:bidi="fr-FR"/>
-            </w:rPr>
-            <w:t>[Ajoutez un point à la fin d’un titre courant. Notez que vous pouvez inclure des paragraphes consécutifs possédant chacun leur propre titre, le cas échéant.]</w:t>
-          </w:r>
-        </w:p>
-      </w:docPartBody>
-    </w:docPart>
-    <w:docPart>
-      <w:docPartPr>
-        <w:name w:val="2B558E8D6BC84E9E88D5B9AA8ED7BB39"/>
-        <w:category>
-          <w:name w:val="General"/>
-          <w:gallery w:val="placeholder"/>
-        </w:category>
-        <w:types>
-          <w:type w:val="bbPlcHdr"/>
-        </w:types>
-        <w:behaviors>
-          <w:behavior w:val="content"/>
-        </w:behaviors>
-        <w:guid w:val="{129680EB-0BA2-48B3-8F73-9B82539CD82C}"/>
-      </w:docPartPr>
-      <w:docPartBody>
-        <w:p>
-          <w:pPr>
-            <w:pStyle w:val="2B558E8D6BC84E9E88D5B9AA8ED7BB39"/>
-          </w:pPr>
-          <w:r>
-            <w:rPr>
-              <w:lang w:bidi="fr-FR"/>
-            </w:rPr>
-            <w:t>[Titre 4]</w:t>
-          </w:r>
-        </w:p>
-      </w:docPartBody>
-    </w:docPart>
-    <w:docPart>
-      <w:docPartPr>
-        <w:name w:val="451E42F377264107AFD6E2D13CB8EC22"/>
-        <w:category>
-          <w:name w:val="General"/>
-          <w:gallery w:val="placeholder"/>
-        </w:category>
-        <w:types>
-          <w:type w:val="bbPlcHdr"/>
-        </w:types>
-        <w:behaviors>
-          <w:behavior w:val="content"/>
-        </w:behaviors>
-        <w:guid w:val="{1035CD35-F396-41E9-8FDF-324910BCD58E}"/>
-      </w:docPartPr>
-      <w:docPartBody>
-        <w:p>
-          <w:pPr>
-            <w:pStyle w:val="451E42F377264107AFD6E2D13CB8EC22"/>
-          </w:pPr>
-          <w:r>
-            <w:rPr>
-              <w:lang w:bidi="fr-FR"/>
-            </w:rPr>
-            <w:t>[Lorsque vous utilisez des titres, n’ignorez pas les niveaux. Si vous avez besoin d’un titre 3, 4 ou 5 non suivi de texte avant le titre suivant, ajoutez simplement un point à la fin du titre, puis commencez un nouveau paragraphe pour entrer le sous-titre et son texte.]</w:t>
-          </w:r>
-        </w:p>
-      </w:docPartBody>
-    </w:docPart>
-    <w:docPart>
-      <w:docPartPr>
-        <w:name w:val="E2D8DF94C2F84A588338EB25E412CF54"/>
-        <w:category>
-          <w:name w:val="General"/>
-          <w:gallery w:val="placeholder"/>
-        </w:category>
-        <w:types>
-          <w:type w:val="bbPlcHdr"/>
-        </w:types>
-        <w:behaviors>
-          <w:behavior w:val="content"/>
-        </w:behaviors>
-        <w:guid w:val="{C9024516-8BCF-46BE-BF7E-BDB2FD432A9A}"/>
-      </w:docPartPr>
-      <w:docPartBody>
-        <w:p>
-          <w:pPr>
-            <w:pStyle w:val="E2D8DF94C2F84A588338EB25E412CF54"/>
-          </w:pPr>
-          <w:r>
-            <w:rPr>
-              <w:lang w:bidi="fr-FR"/>
-            </w:rPr>
-            <w:t>Nom de famille, Année</w:t>
-          </w:r>
-        </w:p>
-      </w:docPartBody>
-    </w:docPart>
-    <w:docPart>
-      <w:docPartPr>
-        <w:name w:val="4A4EFAE30411437A8BC794CFE36CD735"/>
-        <w:category>
-          <w:name w:val="General"/>
-          <w:gallery w:val="placeholder"/>
-        </w:category>
-        <w:types>
-          <w:type w:val="bbPlcHdr"/>
-        </w:types>
-        <w:behaviors>
-          <w:behavior w:val="content"/>
-        </w:behaviors>
-        <w:guid w:val="{380EA089-9DC4-49A5-8088-DFDC8172C12B}"/>
-      </w:docPartPr>
-      <w:docPartBody>
-        <w:p>
-          <w:pPr>
-            <w:pStyle w:val="4A4EFAE30411437A8BC794CFE36CD735"/>
-          </w:pPr>
-          <w:r>
-            <w:rPr>
-              <w:lang w:bidi="fr-FR"/>
-            </w:rPr>
-            <w:t>[Titre 5]</w:t>
-          </w:r>
-        </w:p>
-      </w:docPartBody>
-    </w:docPart>
-    <w:docPart>
-      <w:docPartPr>
-        <w:name w:val="21B13393FD974F83A6A14EC1B8C87CDE"/>
-        <w:category>
-          <w:name w:val="General"/>
-          <w:gallery w:val="placeholder"/>
-        </w:category>
-        <w:types>
-          <w:type w:val="bbPlcHdr"/>
-        </w:types>
-        <w:behaviors>
-          <w:behavior w:val="content"/>
-        </w:behaviors>
-        <w:guid w:val="{27339999-5BD9-4E53-B47A-7BD0333327F4}"/>
-      </w:docPartPr>
-      <w:docPartBody>
-        <w:p>
-          <w:pPr>
-            <w:pStyle w:val="21B13393FD974F83A6A14EC1B8C87CDE"/>
-          </w:pPr>
-          <w:r>
-            <w:rPr>
-              <w:lang w:bidi="fr-FR"/>
-            </w:rPr>
-            <w:t xml:space="preserve">[Comme toutes les sections de votre document, les références commencent sur leur propre page. La page des références qui suit est créée à l’aide de la fonctionnalité Citations et bibliographie disponible sous l’onglet Références. Cette fonctionnalité inclut une option de style qui met en forme vos références conformément à la norme APA 6e édition. Vous pouvez également utiliser cette fonctionnalité pour ajouter des citations qui sont liées à votre source, telles que celles qui sont affichées à la fin de ce </w:t>
-          </w:r>
-          <w:r>
-            <w:rPr>
-              <w:lang w:bidi="fr-FR"/>
-            </w:rPr>
-            <w:t>paragraphe et du paragraphe précédent. Pour personnaliser une citation, cliquez dessus avec le bouton droit, puis cliquez sur Modifier la citation.]</w:t>
-          </w:r>
-        </w:p>
-      </w:docPartBody>
-    </w:docPart>
-    <w:docPart>
-      <w:docPartPr>
-        <w:name w:val="09EF3A500A7B4643A731DE89E416E489"/>
-        <w:category>
-          <w:name w:val="General"/>
-          <w:gallery w:val="placeholder"/>
-        </w:category>
-        <w:types>
-          <w:type w:val="bbPlcHdr"/>
-        </w:types>
-        <w:behaviors>
-          <w:behavior w:val="content"/>
-        </w:behaviors>
-        <w:guid w:val="{B3E9FC3A-5D85-4F3E-8C17-F093AAC38CED}"/>
-      </w:docPartPr>
-      <w:docPartBody>
-        <w:p>
-          <w:pPr>
-            <w:pStyle w:val="09EF3A500A7B4643A731DE89E416E489"/>
-          </w:pPr>
-          <w:r>
-            <w:rPr>
-              <w:lang w:bidi="fr-FR"/>
-            </w:rPr>
-            <w:t>Nom, année</w:t>
           </w:r>
         </w:p>
       </w:docPartBody>
@@ -7666,13 +7273,7 @@
             <w:rPr>
               <w:lang w:bidi="fr-FR"/>
             </w:rPr>
-            <w:t>[Placez tous les tableaux de votre document dans une section dédiée aux tableaux figurant après les références (et, le cas échéant, les notes de bas de page). Commencez une nouvelle page pour chaque tableau, incluez un numéro et un titre de tableau pour chacun d’eux, comme illustré dans cette page. Le texte explicatif figure dans une note qui suit le tableau, comme dans cet exemple. Utilisez le style Tableau/Figure, disponible sous l’onglet Accueil dans la galerie Styles pour définir l’espacement entre le t</w:t>
-          </w:r>
-          <w:r>
-            <w:rPr>
-              <w:lang w:bidi="fr-FR"/>
-            </w:rPr>
-            <w:t>ableau et la note. Les tableaux au format APA peuvent utiliser un interligne simple ou de 1,5. Incluez un titre pour chaque ligne et colonne même si le contenu peut sembler évident. Un style de tableau par défaut a été configuré pour ce modèle correspondant à des instructions de l’APA. Pour insérer un tableau, sous l’onglet Insertion, cliquez sur Tableau.]</w:t>
+            <w:t>[Placez tous les tableaux de votre document dans une section dédiée aux tableaux figurant après les références (et, le cas échéant, les notes de bas de page). Commencez une nouvelle page pour chaque tableau, incluez un numéro et un titre de tableau pour chacun d’eux, comme illustré dans cette page. Le texte explicatif figure dans une note qui suit le tableau, comme dans cet exemple. Utilisez le style Tableau/Figure, disponible sous l’onglet Accueil dans la galerie Styles pour définir l’espacement entre le tableau et la note. Les tableaux au format APA peuvent utiliser un interligne simple ou de 1,5. Incluez un titre pour chaque ligne et colonne même si le contenu peut sembler évident. Un style de tableau par défaut a été configuré pour ce modèle correspondant à des instructions de l’APA. Pour insérer un tableau, sous l’onglet Insertion, cliquez sur Tableau.]</w:t>
           </w:r>
         </w:p>
       </w:docPartBody>
@@ -7859,9 +7460,14 @@
   </w:compat>
   <w:rsids>
     <w:rsidRoot w:val="007B7AE2"/>
+    <w:rsid w:val="00392C9D"/>
     <w:rsid w:val="00494AE8"/>
+    <w:rsid w:val="004D7291"/>
     <w:rsid w:val="007B7AE2"/>
+    <w:rsid w:val="00904C5F"/>
+    <w:rsid w:val="00AF2FE0"/>
     <w:rsid w:val="00C947C5"/>
+    <w:rsid w:val="00E11574"/>
   </w:rsids>
   <m:mathPr>
     <m:mathFont m:val="Cambria Math"/>
@@ -8821,6 +8427,17 @@
 </file>
 
 <file path=customXml/item1.xml><?xml version="1.0" encoding="utf-8"?>
+<CoverPageProperties xmlns="http://schemas.microsoft.com/office/2006/coverPageProps">
+  <PublishDate/>
+  <Abstract>facial expressions recognizer</Abstract>
+  <CompanyAddress/>
+  <CompanyPhone/>
+  <CompanyFax/>
+  <CompanyEmail/>
+</CoverPageProperties>
+</file>
+
+<file path=customXml/item2.xml><?xml version="1.0" encoding="utf-8"?>
 <b:Sources xmlns:b="http://schemas.openxmlformats.org/officeDocument/2006/bibliography" SelectedStyle="\APASixthEditionOfficeOnline.xsl" StyleName="APA" Version="6">
   <b:Source>
     <b:Tag>Article</b:Tag>
@@ -8867,29 +8484,18 @@
 </b:Sources>
 </file>
 
-<file path=customXml/item2.xml><?xml version="1.0" encoding="utf-8"?>
-<CoverPageProperties xmlns="http://schemas.microsoft.com/office/2006/coverPageProps">
-  <PublishDate/>
-  <Abstract>facial expressions recognizer</Abstract>
-  <CompanyAddress/>
-  <CompanyPhone/>
-  <CompanyFax/>
-  <CompanyEmail/>
-</CoverPageProperties>
+<file path=customXml/itemProps1.xml><?xml version="1.0" encoding="utf-8"?>
+<ds:datastoreItem xmlns:ds="http://schemas.openxmlformats.org/officeDocument/2006/customXml" ds:itemID="{55AF091B-3C7A-41E3-B477-F2FDAA23CFDA}">
+  <ds:schemaRefs>
+    <ds:schemaRef ds:uri="http://schemas.microsoft.com/office/2006/coverPageProps"/>
+  </ds:schemaRefs>
+</ds:datastoreItem>
 </file>
 
-<file path=customXml/itemProps1.xml><?xml version="1.0" encoding="utf-8"?>
+<file path=customXml/itemProps2.xml><?xml version="1.0" encoding="utf-8"?>
 <ds:datastoreItem xmlns:ds="http://schemas.openxmlformats.org/officeDocument/2006/customXml" ds:itemID="{76B9B274-BD32-4DC2-A851-D60717C542A9}">
   <ds:schemaRefs>
     <ds:schemaRef ds:uri="http://schemas.openxmlformats.org/officeDocument/2006/bibliography"/>
   </ds:schemaRefs>
 </ds:datastoreItem>
-</file>
-
-<file path=customXml/itemProps2.xml><?xml version="1.0" encoding="utf-8"?>
-<ds:datastoreItem xmlns:ds="http://schemas.openxmlformats.org/officeDocument/2006/customXml" ds:itemID="{55AF091B-3C7A-41E3-B477-F2FDAA23CFDA}">
-  <ds:schemaRefs>
-    <ds:schemaRef ds:uri="http://schemas.microsoft.com/office/2006/coverPageProps"/>
-  </ds:schemaRefs>
-</ds:datastoreItem>
 </file>
</xml_diff>